<commit_message>
stop substituting for &lt; &gt; and &amp; in equation text
</commit_message>
<xml_diff>
--- a/test/resources/equations.docx
+++ b/test/resources/equations.docx
@@ -1,6 +1,6 @@
 
 <file path=word/document.xml><?xml version="1.0" encoding="utf-8"?>
-<w:document xmlns:wpc="http://schemas.microsoft.com/office/word/2010/wordprocessingCanvas" xmlns:cx="http://schemas.microsoft.com/office/drawing/2014/chartex" xmlns:cx1="http://schemas.microsoft.com/office/drawing/2015/9/8/chartex" xmlns:cx2="http://schemas.microsoft.com/office/drawing/2015/10/21/chartex" xmlns:cx3="http://schemas.microsoft.com/office/drawing/2016/5/9/chartex" xmlns:cx4="http://schemas.microsoft.com/office/drawing/2016/5/10/chartex" xmlns:cx5="http://schemas.microsoft.com/office/drawing/2016/5/11/chartex" xmlns:cx6="http://schemas.microsoft.com/office/drawing/2016/5/12/chartex" xmlns:cx7="http://schemas.microsoft.com/office/drawing/2016/5/13/chartex" xmlns:cx8="http://schemas.microsoft.com/office/drawing/2016/5/14/chartex" xmlns:mc="http://schemas.openxmlformats.org/markup-compatibility/2006" xmlns:aink="http://schemas.microsoft.com/office/drawing/2016/ink" xmlns:am3d="http://schemas.microsoft.com/office/drawing/2017/model3d" xmlns:o="urn:schemas-microsoft-com:office:office" xmlns:r="http://schemas.openxmlformats.org/officeDocument/2006/relationships" xmlns:m="http://schemas.openxmlformats.org/officeDocument/2006/math" xmlns:v="urn:schemas-microsoft-com:vml" xmlns:wp14="http://schemas.microsoft.com/office/word/2010/wordprocessingDrawing" xmlns:wp="http://schemas.openxmlformats.org/drawingml/2006/wordprocessingDrawing" xmlns:w10="urn:schemas-microsoft-com:office:word" xmlns:w="http://schemas.openxmlformats.org/wordprocessingml/2006/main" xmlns:w14="http://schemas.microsoft.com/office/word/2010/wordml" xmlns:w15="http://schemas.microsoft.com/office/word/2012/wordml" xmlns:w16cex="http://schemas.microsoft.com/office/word/2018/wordml/cex" xmlns:w16cid="http://schemas.microsoft.com/office/word/2016/wordml/cid" xmlns:w16="http://schemas.microsoft.com/office/word/2018/wordml" xmlns:w16se="http://schemas.microsoft.com/office/word/2015/wordml/symex" xmlns:wpg="http://schemas.microsoft.com/office/word/2010/wordprocessingGroup" xmlns:wpi="http://schemas.microsoft.com/office/word/2010/wordprocessingInk" xmlns:wne="http://schemas.microsoft.com/office/word/2006/wordml" xmlns:wps="http://schemas.microsoft.com/office/word/2010/wordprocessingShape" mc:Ignorable="w14 w15 w16se w16cid w16 w16cex wp14">
+<w:document xmlns:wpc="http://schemas.microsoft.com/office/word/2010/wordprocessingCanvas" xmlns:cx="http://schemas.microsoft.com/office/drawing/2014/chartex" xmlns:cx1="http://schemas.microsoft.com/office/drawing/2015/9/8/chartex" xmlns:cx2="http://schemas.microsoft.com/office/drawing/2015/10/21/chartex" xmlns:cx3="http://schemas.microsoft.com/office/drawing/2016/5/9/chartex" xmlns:cx4="http://schemas.microsoft.com/office/drawing/2016/5/10/chartex" xmlns:cx5="http://schemas.microsoft.com/office/drawing/2016/5/11/chartex" xmlns:cx6="http://schemas.microsoft.com/office/drawing/2016/5/12/chartex" xmlns:cx7="http://schemas.microsoft.com/office/drawing/2016/5/13/chartex" xmlns:cx8="http://schemas.microsoft.com/office/drawing/2016/5/14/chartex" xmlns:mc="http://schemas.openxmlformats.org/markup-compatibility/2006" xmlns:aink="http://schemas.microsoft.com/office/drawing/2016/ink" xmlns:am3d="http://schemas.microsoft.com/office/drawing/2017/model3d" xmlns:o="urn:schemas-microsoft-com:office:office" xmlns:r="http://schemas.openxmlformats.org/officeDocument/2006/relationships" xmlns:m="http://schemas.openxmlformats.org/officeDocument/2006/math" xmlns:v="urn:schemas-microsoft-com:vml" xmlns:wp14="http://schemas.microsoft.com/office/word/2010/wordprocessingDrawing" xmlns:wp="http://schemas.openxmlformats.org/drawingml/2006/wordprocessingDrawing" xmlns:w10="urn:schemas-microsoft-com:office:word" xmlns:w="http://schemas.openxmlformats.org/wordprocessingml/2006/main" xmlns:w14="http://schemas.microsoft.com/office/word/2010/wordml" xmlns:w15="http://schemas.microsoft.com/office/word/2012/wordml" xmlns:w16cex="http://schemas.microsoft.com/office/word/2018/wordml/cex" xmlns:w16cid="http://schemas.microsoft.com/office/word/2016/wordml/cid" xmlns:w16="http://schemas.microsoft.com/office/word/2018/wordml" xmlns:w16sdtdh="http://schemas.microsoft.com/office/word/2020/wordml/sdtdatahash" xmlns:w16se="http://schemas.microsoft.com/office/word/2015/wordml/symex" xmlns:wpg="http://schemas.microsoft.com/office/word/2010/wordprocessingGroup" xmlns:wpi="http://schemas.microsoft.com/office/word/2010/wordprocessingInk" xmlns:wne="http://schemas.microsoft.com/office/word/2006/wordml" xmlns:wps="http://schemas.microsoft.com/office/word/2010/wordprocessingShape" mc:Ignorable="w14 w15 w16se w16cid w16 w16cex w16sdtdh wp14">
   <w:body>
     <w:p>
       <w:pPr>
@@ -86,31 +86,130 @@
             <w:rPr>
               <w:rFonts w:ascii="Cambria Math" w:hAnsi="Cambria Math"/>
             </w:rPr>
-            <m:t>\int_</m:t>
+            <m:t>\int_{0}^{1}x</m:t>
           </m:r>
+        </m:oMath>
+      </m:oMathPara>
+    </w:p>
+    <w:p>
+      <w:pPr>
+        <w:rPr>
+          <w:rFonts w:eastAsiaTheme="minorEastAsia"/>
+        </w:rPr>
+      </w:pPr>
+      <w:r>
+        <w:rPr>
+          <w:rFonts w:eastAsiaTheme="minorEastAsia"/>
+        </w:rPr>
+        <w:t>Linear Format</w:t>
+      </w:r>
+      <w:r>
+        <w:rPr>
+          <w:rFonts w:eastAsiaTheme="minorEastAsia"/>
+        </w:rPr>
+        <w:t xml:space="preserve"> with </w:t>
+      </w:r>
+      <w:proofErr w:type="spellStart"/>
+      <w:r>
+        <w:rPr>
+          <w:rFonts w:eastAsiaTheme="minorEastAsia"/>
+        </w:rPr>
+        <w:t>lt</w:t>
+      </w:r>
+      <w:proofErr w:type="spellEnd"/>
+    </w:p>
+    <w:p>
+      <w:pPr>
+        <w:jc w:val="center"/>
+        <w:rPr>
+          <w:rFonts w:eastAsiaTheme="minorEastAsia"/>
+        </w:rPr>
+      </w:pPr>
+      <m:oMathPara>
+        <m:oMath>
           <m:r>
             <w:rPr>
               <w:rFonts w:ascii="Cambria Math" w:hAnsi="Cambria Math"/>
             </w:rPr>
-            <m:t>{</m:t>
+            <m:t>\in</m:t>
           </m:r>
+          <m:sSub>
+            <m:sSubPr>
+              <m:ctrlPr>
+                <w:rPr>
+                  <w:rFonts w:ascii="Cambria Math" w:hAnsi="Cambria Math"/>
+                  <w:i/>
+                </w:rPr>
+              </m:ctrlPr>
+            </m:sSubPr>
+            <m:e>
+              <m:r>
+                <w:rPr>
+                  <w:rFonts w:ascii="Cambria Math" w:hAnsi="Cambria Math"/>
+                </w:rPr>
+                <m:t>t</m:t>
+              </m:r>
+            </m:e>
+            <m:sub>
+              <m:d>
+                <m:dPr>
+                  <m:begChr m:val="{"/>
+                  <m:endChr m:val="}"/>
+                  <m:ctrlPr>
+                    <w:rPr>
+                      <w:rFonts w:ascii="Cambria Math" w:hAnsi="Cambria Math"/>
+                      <w:i/>
+                    </w:rPr>
+                  </m:ctrlPr>
+                </m:dPr>
+                <m:e>
+                  <m:r>
+                    <w:rPr>
+                      <w:rFonts w:ascii="Cambria Math" w:hAnsi="Cambria Math"/>
+                    </w:rPr>
+                    <m:t>0</m:t>
+                  </m:r>
+                </m:e>
+              </m:d>
+            </m:sub>
+          </m:sSub>
           <m:r>
             <w:rPr>
               <w:rFonts w:ascii="Cambria Math" w:hAnsi="Cambria Math"/>
             </w:rPr>
-            <m:t>0</m:t>
+            <m:t>&lt;</m:t>
           </m:r>
+          <m:d>
+            <m:dPr>
+              <m:begChr m:val="{"/>
+              <m:endChr m:val="}"/>
+              <m:ctrlPr>
+                <w:rPr>
+                  <w:rFonts w:ascii="Cambria Math" w:hAnsi="Cambria Math"/>
+                  <w:i/>
+                </w:rPr>
+              </m:ctrlPr>
+            </m:dPr>
+            <m:e>
+              <m:r>
+                <w:rPr>
+                  <w:rFonts w:ascii="Cambria Math" w:hAnsi="Cambria Math"/>
+                </w:rPr>
+                <m:t>1</m:t>
+              </m:r>
+            </m:e>
+          </m:d>
           <m:r>
             <w:rPr>
               <w:rFonts w:ascii="Cambria Math" w:hAnsi="Cambria Math"/>
             </w:rPr>
-            <m:t>}</m:t>
+            <m:t>x</m:t>
           </m:r>
           <m:r>
             <w:rPr>
-              <w:rFonts w:ascii="Cambria Math" w:hAnsi="Cambria Math"/>
+              <w:rFonts w:ascii="Cambria Math" w:eastAsiaTheme="minorEastAsia" w:hAnsi="Cambria Math"/>
             </w:rPr>
-            <m:t>^{1}x</m:t>
+            <m:t>&lt;5</m:t>
           </m:r>
         </m:oMath>
       </m:oMathPara>
@@ -126,7 +225,7 @@
 </file>
 
 <file path=word/styles.xml><?xml version="1.0" encoding="utf-8"?>
-<w:styles xmlns:mc="http://schemas.openxmlformats.org/markup-compatibility/2006" xmlns:r="http://schemas.openxmlformats.org/officeDocument/2006/relationships" xmlns:w="http://schemas.openxmlformats.org/wordprocessingml/2006/main" xmlns:w14="http://schemas.microsoft.com/office/word/2010/wordml" xmlns:w15="http://schemas.microsoft.com/office/word/2012/wordml" xmlns:w16cex="http://schemas.microsoft.com/office/word/2018/wordml/cex" xmlns:w16cid="http://schemas.microsoft.com/office/word/2016/wordml/cid" xmlns:w16="http://schemas.microsoft.com/office/word/2018/wordml" xmlns:w16se="http://schemas.microsoft.com/office/word/2015/wordml/symex" mc:Ignorable="w14 w15 w16se w16cid w16 w16cex">
+<w:styles xmlns:mc="http://schemas.openxmlformats.org/markup-compatibility/2006" xmlns:r="http://schemas.openxmlformats.org/officeDocument/2006/relationships" xmlns:w="http://schemas.openxmlformats.org/wordprocessingml/2006/main" xmlns:w14="http://schemas.microsoft.com/office/word/2010/wordml" xmlns:w15="http://schemas.microsoft.com/office/word/2012/wordml" xmlns:w16cex="http://schemas.microsoft.com/office/word/2018/wordml/cex" xmlns:w16cid="http://schemas.microsoft.com/office/word/2016/wordml/cid" xmlns:w16="http://schemas.microsoft.com/office/word/2018/wordml" xmlns:w16sdtdh="http://schemas.microsoft.com/office/word/2020/wordml/sdtdatahash" xmlns:w16se="http://schemas.microsoft.com/office/word/2015/wordml/symex" mc:Ignorable="w14 w15 w16se w16cid w16 w16cex w16sdtdh">
   <w:docDefaults>
     <w:rPrDefault>
       <w:rPr>

</xml_diff>